<commit_message>
Changes in the report scope
</commit_message>
<xml_diff>
--- a/Group_01_Abstract.docx
+++ b/Group_01_Abstract.docx
@@ -270,7 +270,7 @@
               </wp:anchor>
             </w:drawing>
           </mc:Choice>
-          <mc:Fallback xmlns:w16se="http://schemas.microsoft.com/office/word/2015/wordml/symex" xmlns:w16="http://schemas.microsoft.com/office/word/2018/wordml" xmlns:w16cid="http://schemas.microsoft.com/office/word/2016/wordml/cid" xmlns:w16cex="http://schemas.microsoft.com/office/word/2018/wordml/cex" xmlns:w15="http://schemas.microsoft.com/office/word/2012/wordml" xmlns:am3d="http://schemas.microsoft.com/office/drawing/2017/model3d" xmlns:aink="http://schemas.microsoft.com/office/drawing/2016/ink" xmlns:cx8="http://schemas.microsoft.com/office/drawing/2016/5/14/chartex" xmlns:cx7="http://schemas.microsoft.com/office/drawing/2016/5/13/chartex" xmlns:cx6="http://schemas.microsoft.com/office/drawing/2016/5/12/chartex" xmlns:cx5="http://schemas.microsoft.com/office/drawing/2016/5/11/chartex" xmlns:cx4="http://schemas.microsoft.com/office/drawing/2016/5/10/chartex" xmlns:cx3="http://schemas.microsoft.com/office/drawing/2016/5/9/chartex" xmlns:cx2="http://schemas.microsoft.com/office/drawing/2015/10/21/chartex" xmlns:cx1="http://schemas.microsoft.com/office/drawing/2015/9/8/chartex" xmlns:cx="http://schemas.microsoft.com/office/drawing/2014/chartex">
+          <mc:Fallback xmlns:cx="http://schemas.microsoft.com/office/drawing/2014/chartex" xmlns:cx1="http://schemas.microsoft.com/office/drawing/2015/9/8/chartex" xmlns:cx2="http://schemas.microsoft.com/office/drawing/2015/10/21/chartex" xmlns:cx3="http://schemas.microsoft.com/office/drawing/2016/5/9/chartex" xmlns:cx4="http://schemas.microsoft.com/office/drawing/2016/5/10/chartex" xmlns:cx5="http://schemas.microsoft.com/office/drawing/2016/5/11/chartex" xmlns:cx6="http://schemas.microsoft.com/office/drawing/2016/5/12/chartex" xmlns:cx7="http://schemas.microsoft.com/office/drawing/2016/5/13/chartex" xmlns:cx8="http://schemas.microsoft.com/office/drawing/2016/5/14/chartex" xmlns:aink="http://schemas.microsoft.com/office/drawing/2016/ink" xmlns:am3d="http://schemas.microsoft.com/office/drawing/2017/model3d" xmlns:w15="http://schemas.microsoft.com/office/word/2012/wordml" xmlns:w16cex="http://schemas.microsoft.com/office/word/2018/wordml/cex" xmlns:w16cid="http://schemas.microsoft.com/office/word/2016/wordml/cid" xmlns:w16="http://schemas.microsoft.com/office/word/2018/wordml" xmlns:w16se="http://schemas.microsoft.com/office/word/2015/wordml/symex">
             <w:pict>
               <v:line w14:anchorId="19667D8B" id=" 4" o:spid="_x0000_s1026" style="position:absolute;z-index:-251654144;visibility:visible;mso-wrap-style:square;mso-width-percent:0;mso-height-percent:0;mso-wrap-distance-left:9pt;mso-wrap-distance-top:0;mso-wrap-distance-right:9pt;mso-wrap-distance-bottom:0;mso-position-horizontal:absolute;mso-position-horizontal-relative:text;mso-position-vertical:absolute;mso-position-vertical-relative:text;mso-width-percent:0;mso-height-percent:0;mso-width-relative:page;mso-height-relative:page" from="495.75pt,9.35pt" to="495.75pt,226.1pt" o:gfxdata="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" o:allowincell="f" strokeweight=".16931mm">
                 <o:lock v:ext="edit" shapetype="f"/>
@@ -346,7 +346,7 @@
               </wp:anchor>
             </w:drawing>
           </mc:Choice>
-          <mc:Fallback xmlns:w16se="http://schemas.microsoft.com/office/word/2015/wordml/symex" xmlns:w16="http://schemas.microsoft.com/office/word/2018/wordml" xmlns:w16cid="http://schemas.microsoft.com/office/word/2016/wordml/cid" xmlns:w16cex="http://schemas.microsoft.com/office/word/2018/wordml/cex" xmlns:w15="http://schemas.microsoft.com/office/word/2012/wordml" xmlns:am3d="http://schemas.microsoft.com/office/drawing/2017/model3d" xmlns:aink="http://schemas.microsoft.com/office/drawing/2016/ink" xmlns:cx8="http://schemas.microsoft.com/office/drawing/2016/5/14/chartex" xmlns:cx7="http://schemas.microsoft.com/office/drawing/2016/5/13/chartex" xmlns:cx6="http://schemas.microsoft.com/office/drawing/2016/5/12/chartex" xmlns:cx5="http://schemas.microsoft.com/office/drawing/2016/5/11/chartex" xmlns:cx4="http://schemas.microsoft.com/office/drawing/2016/5/10/chartex" xmlns:cx3="http://schemas.microsoft.com/office/drawing/2016/5/9/chartex" xmlns:cx2="http://schemas.microsoft.com/office/drawing/2015/10/21/chartex" xmlns:cx1="http://schemas.microsoft.com/office/drawing/2015/9/8/chartex" xmlns:cx="http://schemas.microsoft.com/office/drawing/2014/chartex">
+          <mc:Fallback xmlns:cx="http://schemas.microsoft.com/office/drawing/2014/chartex" xmlns:cx1="http://schemas.microsoft.com/office/drawing/2015/9/8/chartex" xmlns:cx2="http://schemas.microsoft.com/office/drawing/2015/10/21/chartex" xmlns:cx3="http://schemas.microsoft.com/office/drawing/2016/5/9/chartex" xmlns:cx4="http://schemas.microsoft.com/office/drawing/2016/5/10/chartex" xmlns:cx5="http://schemas.microsoft.com/office/drawing/2016/5/11/chartex" xmlns:cx6="http://schemas.microsoft.com/office/drawing/2016/5/12/chartex" xmlns:cx7="http://schemas.microsoft.com/office/drawing/2016/5/13/chartex" xmlns:cx8="http://schemas.microsoft.com/office/drawing/2016/5/14/chartex" xmlns:aink="http://schemas.microsoft.com/office/drawing/2016/ink" xmlns:am3d="http://schemas.microsoft.com/office/drawing/2017/model3d" xmlns:w15="http://schemas.microsoft.com/office/word/2012/wordml" xmlns:w16cex="http://schemas.microsoft.com/office/word/2018/wordml/cex" xmlns:w16cid="http://schemas.microsoft.com/office/word/2016/wordml/cid" xmlns:w16="http://schemas.microsoft.com/office/word/2018/wordml" xmlns:w16se="http://schemas.microsoft.com/office/word/2015/wordml/symex">
             <w:pict>
               <v:line w14:anchorId="6B0F34BD" id=" 3" o:spid="_x0000_s1026" style="position:absolute;z-index:-251655168;visibility:visible;mso-wrap-style:square;mso-width-percent:0;mso-height-percent:0;mso-wrap-distance-left:9pt;mso-wrap-distance-top:0;mso-wrap-distance-right:9pt;mso-wrap-distance-bottom:0;mso-position-horizontal:absolute;mso-position-horizontal-relative:text;mso-position-vertical:absolute;mso-position-vertical-relative:text;mso-width-percent:0;mso-height-percent:0;mso-width-relative:page;mso-height-relative:page" from="0,10.1pt" to="0,226.1pt" o:gfxdata="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" o:allowincell="f" strokeweight=".48pt">
                 <o:lock v:ext="edit" shapetype="f"/>
@@ -422,7 +422,7 @@
               </wp:anchor>
             </w:drawing>
           </mc:Choice>
-          <mc:Fallback xmlns:w16se="http://schemas.microsoft.com/office/word/2015/wordml/symex" xmlns:w16="http://schemas.microsoft.com/office/word/2018/wordml" xmlns:w16cid="http://schemas.microsoft.com/office/word/2016/wordml/cid" xmlns:w16cex="http://schemas.microsoft.com/office/word/2018/wordml/cex" xmlns:w15="http://schemas.microsoft.com/office/word/2012/wordml" xmlns:am3d="http://schemas.microsoft.com/office/drawing/2017/model3d" xmlns:aink="http://schemas.microsoft.com/office/drawing/2016/ink" xmlns:cx8="http://schemas.microsoft.com/office/drawing/2016/5/14/chartex" xmlns:cx7="http://schemas.microsoft.com/office/drawing/2016/5/13/chartex" xmlns:cx6="http://schemas.microsoft.com/office/drawing/2016/5/12/chartex" xmlns:cx5="http://schemas.microsoft.com/office/drawing/2016/5/11/chartex" xmlns:cx4="http://schemas.microsoft.com/office/drawing/2016/5/10/chartex" xmlns:cx3="http://schemas.microsoft.com/office/drawing/2016/5/9/chartex" xmlns:cx2="http://schemas.microsoft.com/office/drawing/2015/10/21/chartex" xmlns:cx1="http://schemas.microsoft.com/office/drawing/2015/9/8/chartex" xmlns:cx="http://schemas.microsoft.com/office/drawing/2014/chartex">
+          <mc:Fallback xmlns:cx="http://schemas.microsoft.com/office/drawing/2014/chartex" xmlns:cx1="http://schemas.microsoft.com/office/drawing/2015/9/8/chartex" xmlns:cx2="http://schemas.microsoft.com/office/drawing/2015/10/21/chartex" xmlns:cx3="http://schemas.microsoft.com/office/drawing/2016/5/9/chartex" xmlns:cx4="http://schemas.microsoft.com/office/drawing/2016/5/10/chartex" xmlns:cx5="http://schemas.microsoft.com/office/drawing/2016/5/11/chartex" xmlns:cx6="http://schemas.microsoft.com/office/drawing/2016/5/12/chartex" xmlns:cx7="http://schemas.microsoft.com/office/drawing/2016/5/13/chartex" xmlns:cx8="http://schemas.microsoft.com/office/drawing/2016/5/14/chartex" xmlns:aink="http://schemas.microsoft.com/office/drawing/2016/ink" xmlns:am3d="http://schemas.microsoft.com/office/drawing/2017/model3d" xmlns:w15="http://schemas.microsoft.com/office/word/2012/wordml" xmlns:w16cex="http://schemas.microsoft.com/office/word/2018/wordml/cex" xmlns:w16cid="http://schemas.microsoft.com/office/word/2016/wordml/cid" xmlns:w16="http://schemas.microsoft.com/office/word/2018/wordml" xmlns:w16se="http://schemas.microsoft.com/office/word/2015/wordml/symex">
             <w:pict>
               <v:line w14:anchorId="72889972" id=" 2" o:spid="_x0000_s1026" style="position:absolute;z-index:-251656192;visibility:visible;mso-wrap-style:square;mso-width-percent:0;mso-height-percent:0;mso-wrap-distance-left:9pt;mso-wrap-distance-top:0;mso-wrap-distance-right:9pt;mso-wrap-distance-bottom:0;mso-position-horizontal:absolute;mso-position-horizontal-relative:text;mso-position-vertical:absolute;mso-position-vertical-relative:text;mso-width-percent:0;mso-height-percent:0;mso-width-relative:page;mso-height-relative:page" from="-.1pt,9.85pt" to="496.25pt,9.85pt" o:gfxdata="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" o:allowincell="f" strokeweight=".16931mm">
                 <o:lock v:ext="edit" shapetype="f"/>
@@ -3501,7 +3501,6 @@
           <w:rFonts w:ascii="Calibri" w:hAnsi="Calibri" w:cs="Calibri"/>
           <w:b/>
           <w:bCs/>
-          <w:highlight w:val="yellow"/>
         </w:rPr>
         <w:t>Scope</w:t>
       </w:r>
@@ -3522,13 +3521,48 @@
           <w:rFonts w:ascii="Calibri" w:hAnsi="Calibri" w:cs="Calibri"/>
           <w:bCs/>
         </w:rPr>
-        <w:t xml:space="preserve">To implement an optimized Question Answer matching system with better accuracy and higher similarity </w:t>
+        <w:t>To implement an optimize</w:t>
       </w:r>
       <w:r>
         <w:rPr>
           <w:rFonts w:ascii="Calibri" w:hAnsi="Calibri" w:cs="Calibri"/>
           <w:bCs/>
         </w:rPr>
+        <w:t xml:space="preserve"> Question Answer matching system </w:t>
+      </w:r>
+      <w:r>
+        <w:rPr>
+          <w:rFonts w:ascii="Calibri" w:hAnsi="Calibri" w:cs="Calibri"/>
+          <w:bCs/>
+        </w:rPr>
+        <w:t>having a</w:t>
+      </w:r>
+      <w:r>
+        <w:rPr>
+          <w:rFonts w:ascii="Calibri" w:hAnsi="Calibri" w:cs="Calibri"/>
+          <w:bCs/>
+        </w:rPr>
+        <w:t xml:space="preserve"> better accuracy and </w:t>
+      </w:r>
+      <w:r>
+        <w:rPr>
+          <w:rFonts w:ascii="Calibri" w:hAnsi="Calibri" w:cs="Calibri"/>
+          <w:bCs/>
+        </w:rPr>
+        <w:t xml:space="preserve">a </w:t>
+      </w:r>
+      <w:r>
+        <w:rPr>
+          <w:rFonts w:ascii="Calibri" w:hAnsi="Calibri" w:cs="Calibri"/>
+          <w:bCs/>
+        </w:rPr>
+        <w:t xml:space="preserve">higher </w:t>
+      </w:r>
+      <w:r>
+        <w:rPr>
+          <w:rFonts w:ascii="Calibri" w:hAnsi="Calibri" w:cs="Calibri"/>
+          <w:bCs/>
+        </w:rPr>
         <w:t>degree</w:t>
       </w:r>
       <w:r>
@@ -3536,14 +3570,44 @@
           <w:rFonts w:ascii="Calibri" w:hAnsi="Calibri" w:cs="Calibri"/>
           <w:bCs/>
         </w:rPr>
-        <w:t>, aspects</w:t>
+        <w:t xml:space="preserve"> of </w:t>
       </w:r>
       <w:r>
         <w:rPr>
           <w:rFonts w:ascii="Calibri" w:hAnsi="Calibri" w:cs="Calibri"/>
           <w:bCs/>
         </w:rPr>
-        <w:t xml:space="preserve"> to be considered are:</w:t>
+        <w:t>similarity</w:t>
+      </w:r>
+      <w:r>
+        <w:rPr>
+          <w:rFonts w:ascii="Calibri" w:hAnsi="Calibri" w:cs="Calibri"/>
+          <w:bCs/>
+        </w:rPr>
+        <w:t>. The</w:t>
+      </w:r>
+      <w:r>
+        <w:rPr>
+          <w:rFonts w:ascii="Calibri" w:hAnsi="Calibri" w:cs="Calibri"/>
+          <w:bCs/>
+        </w:rPr>
+        <w:t xml:space="preserve"> aspects</w:t>
+      </w:r>
+      <w:r>
+        <w:rPr>
+          <w:rFonts w:ascii="Calibri" w:hAnsi="Calibri" w:cs="Calibri"/>
+          <w:bCs/>
+        </w:rPr>
+        <w:t xml:space="preserve"> to be under consideration </w:t>
+      </w:r>
+      <w:bookmarkStart w:id="0" w:name="_GoBack"/>
+      <w:bookmarkEnd w:id="0"/>
+      <w:r>
+        <w:rPr>
+          <w:rFonts w:ascii="Calibri" w:hAnsi="Calibri" w:cs="Calibri"/>
+          <w:bCs/>
+        </w:rPr>
+        <w:t>are:</w:t>
       </w:r>
     </w:p>
     <w:p>
@@ -5498,8 +5562,6 @@
         </w:rPr>
         <w:t>Internet connectivity</w:t>
       </w:r>
-      <w:bookmarkStart w:id="0" w:name="_GoBack"/>
-      <w:bookmarkEnd w:id="0"/>
     </w:p>
     <w:p/>
     <w:sectPr>

</xml_diff>

<commit_message>
Abstract mdified (state final copy)
</commit_message>
<xml_diff>
--- a/Group_01_Abstract.docx
+++ b/Group_01_Abstract.docx
@@ -270,7 +270,7 @@
               </wp:anchor>
             </w:drawing>
           </mc:Choice>
-          <mc:Fallback xmlns:cx="http://schemas.microsoft.com/office/drawing/2014/chartex" xmlns:cx1="http://schemas.microsoft.com/office/drawing/2015/9/8/chartex" xmlns:cx2="http://schemas.microsoft.com/office/drawing/2015/10/21/chartex" xmlns:cx3="http://schemas.microsoft.com/office/drawing/2016/5/9/chartex" xmlns:cx4="http://schemas.microsoft.com/office/drawing/2016/5/10/chartex" xmlns:cx5="http://schemas.microsoft.com/office/drawing/2016/5/11/chartex" xmlns:cx6="http://schemas.microsoft.com/office/drawing/2016/5/12/chartex" xmlns:cx7="http://schemas.microsoft.com/office/drawing/2016/5/13/chartex" xmlns:cx8="http://schemas.microsoft.com/office/drawing/2016/5/14/chartex" xmlns:aink="http://schemas.microsoft.com/office/drawing/2016/ink" xmlns:am3d="http://schemas.microsoft.com/office/drawing/2017/model3d" xmlns:w15="http://schemas.microsoft.com/office/word/2012/wordml" xmlns:w16cex="http://schemas.microsoft.com/office/word/2018/wordml/cex" xmlns:w16cid="http://schemas.microsoft.com/office/word/2016/wordml/cid" xmlns:w16="http://schemas.microsoft.com/office/word/2018/wordml" xmlns:w16se="http://schemas.microsoft.com/office/word/2015/wordml/symex">
+          <mc:Fallback xmlns:w16se="http://schemas.microsoft.com/office/word/2015/wordml/symex" xmlns:w16="http://schemas.microsoft.com/office/word/2018/wordml" xmlns:w16cid="http://schemas.microsoft.com/office/word/2016/wordml/cid" xmlns:w16cex="http://schemas.microsoft.com/office/word/2018/wordml/cex" xmlns:w15="http://schemas.microsoft.com/office/word/2012/wordml" xmlns:am3d="http://schemas.microsoft.com/office/drawing/2017/model3d" xmlns:aink="http://schemas.microsoft.com/office/drawing/2016/ink" xmlns:cx8="http://schemas.microsoft.com/office/drawing/2016/5/14/chartex" xmlns:cx7="http://schemas.microsoft.com/office/drawing/2016/5/13/chartex" xmlns:cx6="http://schemas.microsoft.com/office/drawing/2016/5/12/chartex" xmlns:cx5="http://schemas.microsoft.com/office/drawing/2016/5/11/chartex" xmlns:cx4="http://schemas.microsoft.com/office/drawing/2016/5/10/chartex" xmlns:cx3="http://schemas.microsoft.com/office/drawing/2016/5/9/chartex" xmlns:cx2="http://schemas.microsoft.com/office/drawing/2015/10/21/chartex" xmlns:cx1="http://schemas.microsoft.com/office/drawing/2015/9/8/chartex" xmlns:cx="http://schemas.microsoft.com/office/drawing/2014/chartex">
             <w:pict>
               <v:line w14:anchorId="19667D8B" id=" 4" o:spid="_x0000_s1026" style="position:absolute;z-index:-251654144;visibility:visible;mso-wrap-style:square;mso-width-percent:0;mso-height-percent:0;mso-wrap-distance-left:9pt;mso-wrap-distance-top:0;mso-wrap-distance-right:9pt;mso-wrap-distance-bottom:0;mso-position-horizontal:absolute;mso-position-horizontal-relative:text;mso-position-vertical:absolute;mso-position-vertical-relative:text;mso-width-percent:0;mso-height-percent:0;mso-width-relative:page;mso-height-relative:page" from="495.75pt,9.35pt" to="495.75pt,226.1pt" o:gfxdata="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" o:allowincell="f" strokeweight=".16931mm">
                 <o:lock v:ext="edit" shapetype="f"/>
@@ -346,7 +346,7 @@
               </wp:anchor>
             </w:drawing>
           </mc:Choice>
-          <mc:Fallback xmlns:cx="http://schemas.microsoft.com/office/drawing/2014/chartex" xmlns:cx1="http://schemas.microsoft.com/office/drawing/2015/9/8/chartex" xmlns:cx2="http://schemas.microsoft.com/office/drawing/2015/10/21/chartex" xmlns:cx3="http://schemas.microsoft.com/office/drawing/2016/5/9/chartex" xmlns:cx4="http://schemas.microsoft.com/office/drawing/2016/5/10/chartex" xmlns:cx5="http://schemas.microsoft.com/office/drawing/2016/5/11/chartex" xmlns:cx6="http://schemas.microsoft.com/office/drawing/2016/5/12/chartex" xmlns:cx7="http://schemas.microsoft.com/office/drawing/2016/5/13/chartex" xmlns:cx8="http://schemas.microsoft.com/office/drawing/2016/5/14/chartex" xmlns:aink="http://schemas.microsoft.com/office/drawing/2016/ink" xmlns:am3d="http://schemas.microsoft.com/office/drawing/2017/model3d" xmlns:w15="http://schemas.microsoft.com/office/word/2012/wordml" xmlns:w16cex="http://schemas.microsoft.com/office/word/2018/wordml/cex" xmlns:w16cid="http://schemas.microsoft.com/office/word/2016/wordml/cid" xmlns:w16="http://schemas.microsoft.com/office/word/2018/wordml" xmlns:w16se="http://schemas.microsoft.com/office/word/2015/wordml/symex">
+          <mc:Fallback xmlns:w16se="http://schemas.microsoft.com/office/word/2015/wordml/symex" xmlns:w16="http://schemas.microsoft.com/office/word/2018/wordml" xmlns:w16cid="http://schemas.microsoft.com/office/word/2016/wordml/cid" xmlns:w16cex="http://schemas.microsoft.com/office/word/2018/wordml/cex" xmlns:w15="http://schemas.microsoft.com/office/word/2012/wordml" xmlns:am3d="http://schemas.microsoft.com/office/drawing/2017/model3d" xmlns:aink="http://schemas.microsoft.com/office/drawing/2016/ink" xmlns:cx8="http://schemas.microsoft.com/office/drawing/2016/5/14/chartex" xmlns:cx7="http://schemas.microsoft.com/office/drawing/2016/5/13/chartex" xmlns:cx6="http://schemas.microsoft.com/office/drawing/2016/5/12/chartex" xmlns:cx5="http://schemas.microsoft.com/office/drawing/2016/5/11/chartex" xmlns:cx4="http://schemas.microsoft.com/office/drawing/2016/5/10/chartex" xmlns:cx3="http://schemas.microsoft.com/office/drawing/2016/5/9/chartex" xmlns:cx2="http://schemas.microsoft.com/office/drawing/2015/10/21/chartex" xmlns:cx1="http://schemas.microsoft.com/office/drawing/2015/9/8/chartex" xmlns:cx="http://schemas.microsoft.com/office/drawing/2014/chartex">
             <w:pict>
               <v:line w14:anchorId="6B0F34BD" id=" 3" o:spid="_x0000_s1026" style="position:absolute;z-index:-251655168;visibility:visible;mso-wrap-style:square;mso-width-percent:0;mso-height-percent:0;mso-wrap-distance-left:9pt;mso-wrap-distance-top:0;mso-wrap-distance-right:9pt;mso-wrap-distance-bottom:0;mso-position-horizontal:absolute;mso-position-horizontal-relative:text;mso-position-vertical:absolute;mso-position-vertical-relative:text;mso-width-percent:0;mso-height-percent:0;mso-width-relative:page;mso-height-relative:page" from="0,10.1pt" to="0,226.1pt" o:gfxdata="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" o:allowincell="f" strokeweight=".48pt">
                 <o:lock v:ext="edit" shapetype="f"/>
@@ -422,7 +422,7 @@
               </wp:anchor>
             </w:drawing>
           </mc:Choice>
-          <mc:Fallback xmlns:cx="http://schemas.microsoft.com/office/drawing/2014/chartex" xmlns:cx1="http://schemas.microsoft.com/office/drawing/2015/9/8/chartex" xmlns:cx2="http://schemas.microsoft.com/office/drawing/2015/10/21/chartex" xmlns:cx3="http://schemas.microsoft.com/office/drawing/2016/5/9/chartex" xmlns:cx4="http://schemas.microsoft.com/office/drawing/2016/5/10/chartex" xmlns:cx5="http://schemas.microsoft.com/office/drawing/2016/5/11/chartex" xmlns:cx6="http://schemas.microsoft.com/office/drawing/2016/5/12/chartex" xmlns:cx7="http://schemas.microsoft.com/office/drawing/2016/5/13/chartex" xmlns:cx8="http://schemas.microsoft.com/office/drawing/2016/5/14/chartex" xmlns:aink="http://schemas.microsoft.com/office/drawing/2016/ink" xmlns:am3d="http://schemas.microsoft.com/office/drawing/2017/model3d" xmlns:w15="http://schemas.microsoft.com/office/word/2012/wordml" xmlns:w16cex="http://schemas.microsoft.com/office/word/2018/wordml/cex" xmlns:w16cid="http://schemas.microsoft.com/office/word/2016/wordml/cid" xmlns:w16="http://schemas.microsoft.com/office/word/2018/wordml" xmlns:w16se="http://schemas.microsoft.com/office/word/2015/wordml/symex">
+          <mc:Fallback xmlns:w16se="http://schemas.microsoft.com/office/word/2015/wordml/symex" xmlns:w16="http://schemas.microsoft.com/office/word/2018/wordml" xmlns:w16cid="http://schemas.microsoft.com/office/word/2016/wordml/cid" xmlns:w16cex="http://schemas.microsoft.com/office/word/2018/wordml/cex" xmlns:w15="http://schemas.microsoft.com/office/word/2012/wordml" xmlns:am3d="http://schemas.microsoft.com/office/drawing/2017/model3d" xmlns:aink="http://schemas.microsoft.com/office/drawing/2016/ink" xmlns:cx8="http://schemas.microsoft.com/office/drawing/2016/5/14/chartex" xmlns:cx7="http://schemas.microsoft.com/office/drawing/2016/5/13/chartex" xmlns:cx6="http://schemas.microsoft.com/office/drawing/2016/5/12/chartex" xmlns:cx5="http://schemas.microsoft.com/office/drawing/2016/5/11/chartex" xmlns:cx4="http://schemas.microsoft.com/office/drawing/2016/5/10/chartex" xmlns:cx3="http://schemas.microsoft.com/office/drawing/2016/5/9/chartex" xmlns:cx2="http://schemas.microsoft.com/office/drawing/2015/10/21/chartex" xmlns:cx1="http://schemas.microsoft.com/office/drawing/2015/9/8/chartex" xmlns:cx="http://schemas.microsoft.com/office/drawing/2014/chartex">
             <w:pict>
               <v:line w14:anchorId="72889972" id=" 2" o:spid="_x0000_s1026" style="position:absolute;z-index:-251656192;visibility:visible;mso-wrap-style:square;mso-width-percent:0;mso-height-percent:0;mso-wrap-distance-left:9pt;mso-wrap-distance-top:0;mso-wrap-distance-right:9pt;mso-wrap-distance-bottom:0;mso-position-horizontal:absolute;mso-position-horizontal-relative:text;mso-position-vertical:absolute;mso-position-vertical-relative:text;mso-width-percent:0;mso-height-percent:0;mso-width-relative:page;mso-height-relative:page" from="-.1pt,9.85pt" to="496.25pt,9.85pt" o:gfxdata="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" o:allowincell="f" strokeweight=".16931mm">
                 <o:lock v:ext="edit" shapetype="f"/>
@@ -3369,7 +3369,7 @@
           <w:sz w:val="24"/>
           <w:szCs w:val="24"/>
         </w:rPr>
-        <w:t>To r</w:t>
+        <w:t xml:space="preserve">To </w:t>
       </w:r>
       <w:r>
         <w:rPr>
@@ -3378,7 +3378,43 @@
           <w:sz w:val="24"/>
           <w:szCs w:val="24"/>
         </w:rPr>
-        <w:t>educe workload on examiners.</w:t>
+        <w:t xml:space="preserve">accelerate </w:t>
+      </w:r>
+      <w:r>
+        <w:rPr>
+          <w:rFonts w:ascii="Times New Roman" w:hAnsi="Times New Roman" w:cs="Times New Roman"/>
+          <w:color w:val="080808"/>
+          <w:sz w:val="24"/>
+          <w:szCs w:val="24"/>
+        </w:rPr>
+        <w:t xml:space="preserve">the </w:t>
+      </w:r>
+      <w:r>
+        <w:rPr>
+          <w:rFonts w:ascii="Times New Roman" w:hAnsi="Times New Roman" w:cs="Times New Roman"/>
+          <w:color w:val="080808"/>
+          <w:sz w:val="24"/>
+          <w:szCs w:val="24"/>
+        </w:rPr>
+        <w:t xml:space="preserve">paper assessment </w:t>
+      </w:r>
+      <w:r>
+        <w:rPr>
+          <w:rFonts w:ascii="Times New Roman" w:hAnsi="Times New Roman" w:cs="Times New Roman"/>
+          <w:color w:val="080808"/>
+          <w:sz w:val="24"/>
+          <w:szCs w:val="24"/>
+        </w:rPr>
+        <w:t>and reduce workload on examiner</w:t>
+      </w:r>
+      <w:r>
+        <w:rPr>
+          <w:rFonts w:ascii="Times New Roman" w:hAnsi="Times New Roman" w:cs="Times New Roman"/>
+          <w:color w:val="080808"/>
+          <w:sz w:val="24"/>
+          <w:szCs w:val="24"/>
+        </w:rPr>
+        <w:t>.</w:t>
       </w:r>
     </w:p>
     <w:p>
@@ -3404,89 +3440,27 @@
           <w:sz w:val="24"/>
           <w:szCs w:val="24"/>
         </w:rPr>
-        <w:t>To m</w:t>
-      </w:r>
-      <w:r>
-        <w:rPr>
-          <w:rFonts w:ascii="Times New Roman" w:hAnsi="Times New Roman" w:cs="Times New Roman"/>
+        <w:t>To provide unbiased paper evaluation.</w:t>
+      </w:r>
+    </w:p>
+    <w:p>
+      <w:pPr>
+        <w:spacing w:after="0" w:line="239" w:lineRule="auto"/>
+        <w:ind w:left="720"/>
+        <w:jc w:val="both"/>
+        <w:rPr>
           <w:color w:val="080808"/>
           <w:sz w:val="24"/>
           <w:szCs w:val="24"/>
         </w:rPr>
-        <w:t>inimize human error.</w:t>
-      </w:r>
+      </w:pPr>
     </w:p>
     <w:p>
       <w:pPr>
         <w:pStyle w:val="ListParagraph"/>
         <w:numPr>
           <w:ilvl w:val="0"/>
-          <w:numId w:val="11"/>
-        </w:numPr>
-        <w:spacing w:after="0" w:line="239" w:lineRule="auto"/>
-        <w:jc w:val="both"/>
-        <w:rPr>
-          <w:rFonts w:ascii="Times New Roman" w:hAnsi="Times New Roman" w:cs="Times New Roman"/>
-          <w:color w:val="080808"/>
-          <w:sz w:val="24"/>
-          <w:szCs w:val="24"/>
-        </w:rPr>
-      </w:pPr>
-      <w:r>
-        <w:rPr>
-          <w:rFonts w:ascii="Times New Roman" w:hAnsi="Times New Roman" w:cs="Times New Roman"/>
-          <w:color w:val="080808"/>
-          <w:sz w:val="24"/>
-          <w:szCs w:val="24"/>
-        </w:rPr>
-        <w:lastRenderedPageBreak/>
-        <w:t>To accelerate the task of assessment of papers.</w:t>
-      </w:r>
-    </w:p>
-    <w:p>
-      <w:pPr>
-        <w:pStyle w:val="ListParagraph"/>
-        <w:numPr>
-          <w:ilvl w:val="0"/>
-          <w:numId w:val="11"/>
-        </w:numPr>
-        <w:spacing w:after="0" w:line="239" w:lineRule="auto"/>
-        <w:jc w:val="both"/>
-        <w:rPr>
-          <w:rFonts w:ascii="Times New Roman" w:hAnsi="Times New Roman" w:cs="Times New Roman"/>
-          <w:color w:val="080808"/>
-          <w:sz w:val="24"/>
-          <w:szCs w:val="24"/>
-        </w:rPr>
-      </w:pPr>
-      <w:r>
-        <w:rPr>
-          <w:rFonts w:ascii="Times New Roman" w:hAnsi="Times New Roman" w:cs="Times New Roman"/>
-          <w:color w:val="080808"/>
-          <w:sz w:val="24"/>
-          <w:szCs w:val="24"/>
-        </w:rPr>
-        <w:t>To provide unbiased paper evaluation.</w:t>
-      </w:r>
-    </w:p>
-    <w:p>
-      <w:pPr>
-        <w:spacing w:after="0" w:line="239" w:lineRule="auto"/>
-        <w:ind w:left="720"/>
-        <w:jc w:val="both"/>
-        <w:rPr>
-          <w:color w:val="080808"/>
-          <w:sz w:val="24"/>
-          <w:szCs w:val="24"/>
-        </w:rPr>
-      </w:pPr>
-    </w:p>
-    <w:p>
-      <w:pPr>
-        <w:pStyle w:val="ListParagraph"/>
-        <w:numPr>
-          <w:ilvl w:val="0"/>
-          <w:numId w:val="5"/>
+          <w:numId w:val="13"/>
         </w:numPr>
         <w:spacing w:after="0" w:line="239" w:lineRule="auto"/>
         <w:jc w:val="both"/>
@@ -3563,45 +3537,36 @@
           <w:rFonts w:ascii="Calibri" w:hAnsi="Calibri" w:cs="Calibri"/>
           <w:bCs/>
         </w:rPr>
-        <w:t>degree</w:t>
+        <w:t xml:space="preserve">degree of </w:t>
       </w:r>
       <w:r>
         <w:rPr>
           <w:rFonts w:ascii="Calibri" w:hAnsi="Calibri" w:cs="Calibri"/>
           <w:bCs/>
         </w:rPr>
-        <w:t xml:space="preserve"> of </w:t>
+        <w:t>similarity</w:t>
       </w:r>
       <w:r>
         <w:rPr>
           <w:rFonts w:ascii="Calibri" w:hAnsi="Calibri" w:cs="Calibri"/>
           <w:bCs/>
         </w:rPr>
-        <w:t>similarity</w:t>
+        <w:t>. The</w:t>
       </w:r>
       <w:r>
         <w:rPr>
           <w:rFonts w:ascii="Calibri" w:hAnsi="Calibri" w:cs="Calibri"/>
           <w:bCs/>
         </w:rPr>
-        <w:t>. The</w:t>
+        <w:t xml:space="preserve"> </w:t>
       </w:r>
       <w:r>
         <w:rPr>
           <w:rFonts w:ascii="Calibri" w:hAnsi="Calibri" w:cs="Calibri"/>
           <w:bCs/>
         </w:rPr>
-        <w:t xml:space="preserve"> aspects</w:t>
-      </w:r>
-      <w:r>
-        <w:rPr>
-          <w:rFonts w:ascii="Calibri" w:hAnsi="Calibri" w:cs="Calibri"/>
-          <w:bCs/>
-        </w:rPr>
-        <w:t xml:space="preserve"> to be under consideration </w:t>
-      </w:r>
-      <w:bookmarkStart w:id="0" w:name="_GoBack"/>
-      <w:bookmarkEnd w:id="0"/>
+        <w:t xml:space="preserve">Key features </w:t>
+      </w:r>
       <w:r>
         <w:rPr>
           <w:rFonts w:ascii="Calibri" w:hAnsi="Calibri" w:cs="Calibri"/>
@@ -4316,7 +4281,6 @@
         <w:rPr>
           <w:rFonts w:ascii="Times New Roman" w:eastAsia="Times New Roman" w:hAnsi="Times New Roman" w:cs="Times New Roman"/>
         </w:rPr>
-        <w:lastRenderedPageBreak/>
         <w:t>Matching Matrix:</w:t>
       </w:r>
     </w:p>
@@ -4541,780 +4505,6 @@
         <w:spacing w:after="0" w:line="239" w:lineRule="auto"/>
         <w:jc w:val="both"/>
         <w:rPr>
-          <w:rFonts w:ascii="Times New Roman" w:eastAsia="Times New Roman" w:hAnsi="Times New Roman" w:cs="Times New Roman"/>
-          <w:b/>
-          <w:bCs/>
-        </w:rPr>
-      </w:pPr>
-      <w:r>
-        <w:rPr>
-          <w:rFonts w:ascii="Times New Roman" w:eastAsia="Times New Roman" w:hAnsi="Times New Roman" w:cs="Times New Roman"/>
-          <w:b/>
-          <w:bCs/>
-        </w:rPr>
-        <w:t>D. Peng, S. Wu and C. Liu, "MPSC: A Multiple-Perspective Semantics-Crossover Model for Matching Sentences," in IEEE Access, vol. 7, 2019</w:t>
-      </w:r>
-    </w:p>
-    <w:p>
-      <w:pPr>
-        <w:spacing w:after="0" w:line="239" w:lineRule="auto"/>
-        <w:jc w:val="both"/>
-        <w:rPr>
-          <w:rFonts w:ascii="Times New Roman" w:eastAsia="Times New Roman" w:hAnsi="Times New Roman" w:cs="Times New Roman"/>
-        </w:rPr>
-      </w:pPr>
-    </w:p>
-    <w:p>
-      <w:pPr>
-        <w:spacing w:after="0" w:line="239" w:lineRule="auto"/>
-        <w:ind w:firstLine="720"/>
-        <w:jc w:val="both"/>
-        <w:rPr>
-          <w:rFonts w:ascii="Times New Roman" w:eastAsia="Times New Roman" w:hAnsi="Times New Roman" w:cs="Times New Roman"/>
-          <w:b/>
-          <w:bCs/>
-        </w:rPr>
-      </w:pPr>
-      <w:r>
-        <w:rPr>
-          <w:rFonts w:ascii="Times New Roman" w:eastAsia="Times New Roman" w:hAnsi="Times New Roman" w:cs="Times New Roman"/>
-          <w:b/>
-          <w:bCs/>
-        </w:rPr>
-        <w:t xml:space="preserve">Text Matching: </w:t>
-      </w:r>
-    </w:p>
-    <w:p>
-      <w:pPr>
-        <w:spacing w:after="0" w:line="239" w:lineRule="auto"/>
-        <w:ind w:firstLine="720"/>
-        <w:jc w:val="both"/>
-        <w:rPr>
-          <w:rFonts w:ascii="Times New Roman" w:eastAsia="Times New Roman" w:hAnsi="Times New Roman" w:cs="Times New Roman"/>
-        </w:rPr>
-      </w:pPr>
-      <w:r>
-        <w:rPr>
-          <w:rFonts w:ascii="Times New Roman" w:eastAsia="Times New Roman" w:hAnsi="Times New Roman" w:cs="Times New Roman"/>
-        </w:rPr>
-        <w:t xml:space="preserve">Text matching often starts with embedding a text as a vector in a vector space, called embedding representation. The vector is formed by a sequence of numbers, each of which representing a characteristic distribution of the text in a certain dimension. The most primitive embedding representation is the One-Hot encoding, which is simple but has two major shortages: 1. Supposition that the words are independent from each other both semantically and grammatically 2. As the lexicon grows, the dimensions of the vector increase drastically so that a dimensional disaster will burst. To overcome these drawbacks, Hinton proposed a distributed representation of word vectors, exploiting a fixed-length vector to represent words. This idea has been realized in Word2Vec. In 2015, </w:t>
-      </w:r>
-      <w:proofErr w:type="spellStart"/>
-      <w:r>
-        <w:rPr>
-          <w:rFonts w:ascii="Times New Roman" w:eastAsia="Times New Roman" w:hAnsi="Times New Roman" w:cs="Times New Roman"/>
-        </w:rPr>
-        <w:t>Shengxian</w:t>
-      </w:r>
-      <w:proofErr w:type="spellEnd"/>
-      <w:r>
-        <w:rPr>
-          <w:rFonts w:ascii="Times New Roman" w:eastAsia="Times New Roman" w:hAnsi="Times New Roman" w:cs="Times New Roman"/>
-        </w:rPr>
-        <w:t xml:space="preserve"> Wan, et al. proposed the MV-LSTM model to fuse context information into word vectors and further capture the contextual information of the text. Using embedding representation, sentence is vectored to generate the word vectors at first, and then add or average them to form the sentence vector. Although this approach is simple, it is effective only for short texts and not long texts. In another representation method, after the words are segmented, they are represented by vectors and combined into a matrix also called as interaction tensor to represent the sentences. Researchers designed deep neural network models to acquire the vector representation of sentences, such as sentence modeling by RNN and convolutional neural network (CNN). MPSC model has fused convolutional neural network (CNN) and bidirectional long short-term memory (Bi</w:t>
-      </w:r>
-      <w:r>
-        <w:rPr>
-          <w:rFonts w:ascii="Times New Roman" w:eastAsia="Times New Roman" w:hAnsi="Times New Roman" w:cs="Times New Roman"/>
-        </w:rPr>
-        <w:t>-</w:t>
-      </w:r>
-      <w:r>
-        <w:rPr>
-          <w:rFonts w:ascii="Times New Roman" w:eastAsia="Times New Roman" w:hAnsi="Times New Roman" w:cs="Times New Roman"/>
-        </w:rPr>
-        <w:t>LSTM) network which performs efficient semantic analysis on the question pairs to extract more effective features of the text. LSTM is a special type of RNN</w:t>
-      </w:r>
-      <w:r>
-        <w:rPr>
-          <w:rFonts w:ascii="Times New Roman" w:eastAsia="Times New Roman" w:hAnsi="Times New Roman" w:cs="Times New Roman"/>
-        </w:rPr>
-        <w:t>, combining</w:t>
-      </w:r>
-      <w:r>
-        <w:rPr>
-          <w:rFonts w:ascii="Times New Roman" w:eastAsia="Times New Roman" w:hAnsi="Times New Roman" w:cs="Times New Roman"/>
-        </w:rPr>
-        <w:t xml:space="preserve"> two text matching methods: Multi-Semantic and Direct Modeling.</w:t>
-      </w:r>
-    </w:p>
-    <w:p>
-      <w:pPr>
-        <w:spacing w:after="0" w:line="239" w:lineRule="auto"/>
-        <w:ind w:firstLine="720"/>
-        <w:jc w:val="both"/>
-        <w:rPr>
-          <w:rFonts w:ascii="Times New Roman" w:eastAsia="Times New Roman" w:hAnsi="Times New Roman" w:cs="Times New Roman"/>
-        </w:rPr>
-      </w:pPr>
-    </w:p>
-    <w:p>
-      <w:pPr>
-        <w:spacing w:after="0" w:line="239" w:lineRule="auto"/>
-        <w:ind w:firstLine="720"/>
-        <w:jc w:val="both"/>
-        <w:rPr>
-          <w:rFonts w:ascii="Times New Roman" w:eastAsia="Times New Roman" w:hAnsi="Times New Roman" w:cs="Times New Roman"/>
-          <w:b/>
-          <w:bCs/>
-        </w:rPr>
-      </w:pPr>
-      <w:r>
-        <w:rPr>
-          <w:rFonts w:ascii="Times New Roman" w:eastAsia="Times New Roman" w:hAnsi="Times New Roman" w:cs="Times New Roman"/>
-          <w:b/>
-          <w:bCs/>
-        </w:rPr>
-        <w:t>Multi-Perspective Semantics:</w:t>
-      </w:r>
-    </w:p>
-    <w:p>
-      <w:pPr>
-        <w:spacing w:after="0" w:line="239" w:lineRule="auto"/>
-        <w:ind w:firstLine="720"/>
-        <w:jc w:val="both"/>
-        <w:rPr>
-          <w:rFonts w:ascii="Times New Roman" w:eastAsia="Times New Roman" w:hAnsi="Times New Roman" w:cs="Times New Roman"/>
-        </w:rPr>
-      </w:pPr>
-      <w:r>
-        <w:rPr>
-          <w:rFonts w:ascii="Times New Roman" w:eastAsia="Times New Roman" w:hAnsi="Times New Roman" w:cs="Times New Roman"/>
-        </w:rPr>
-        <w:t>In natural language processing, words are often mapped to vectors of real numbers. This job is accomplished by the technology of word embedding, which is currently used widely and has some existing tools, such as Word2vec and Glove. These tools exploit unsupervised approaches to generate vectors for words by the use of a large amount of texts. Studies have shown that the word vectors obtained by these tools are universal, and to a large extent, can bring more information to the model that is based on them. In this project, word vectors are referred as the original semantics of a sentence. Original semantics are a part of the input to MPSC model. A recurrent neural network (RNN) is able to learn a sequential representation for each text. Long Short-Term Memory (LSTM) network is one of the popular variations of RNN and is widely used in text representation. The average of the hidden states in LSTM cells is used as text representation. A bidirectional LSTM (Bi</w:t>
-      </w:r>
-      <w:r>
-        <w:rPr>
-          <w:rFonts w:ascii="Times New Roman" w:eastAsia="Times New Roman" w:hAnsi="Times New Roman" w:cs="Times New Roman"/>
-        </w:rPr>
-        <w:t>-</w:t>
-      </w:r>
-      <w:r>
-        <w:rPr>
-          <w:rFonts w:ascii="Times New Roman" w:eastAsia="Times New Roman" w:hAnsi="Times New Roman" w:cs="Times New Roman"/>
-        </w:rPr>
-        <w:t xml:space="preserve">LSTM) exploits </w:t>
-      </w:r>
-      <w:r>
-        <w:rPr>
-          <w:rFonts w:ascii="Times New Roman" w:eastAsia="Times New Roman" w:hAnsi="Times New Roman" w:cs="Times New Roman"/>
-        </w:rPr>
-        <w:t xml:space="preserve">LSTM cells through both directions </w:t>
-      </w:r>
-      <w:r>
-        <w:rPr>
-          <w:rFonts w:ascii="Times New Roman" w:eastAsia="Times New Roman" w:hAnsi="Times New Roman" w:cs="Times New Roman"/>
-        </w:rPr>
-        <w:t>to get text representation. Preparation of semantics stage is respo</w:t>
-      </w:r>
-      <w:r>
-        <w:rPr>
-          <w:rFonts w:ascii="Times New Roman" w:eastAsia="Times New Roman" w:hAnsi="Times New Roman" w:cs="Times New Roman"/>
-        </w:rPr>
-        <w:t xml:space="preserve">nsible </w:t>
-      </w:r>
-      <w:r>
-        <w:rPr>
-          <w:rFonts w:ascii="Times New Roman" w:eastAsia="Times New Roman" w:hAnsi="Times New Roman" w:cs="Times New Roman"/>
-        </w:rPr>
-        <w:t>for computing the interaction information between each sentence. The interaction information includes original semanti</w:t>
-      </w:r>
-      <w:r>
-        <w:rPr>
-          <w:rFonts w:ascii="Times New Roman" w:eastAsia="Times New Roman" w:hAnsi="Times New Roman" w:cs="Times New Roman"/>
-        </w:rPr>
-        <w:t>cs, forward semantics, and back</w:t>
-      </w:r>
-      <w:r>
-        <w:rPr>
-          <w:rFonts w:ascii="Times New Roman" w:eastAsia="Times New Roman" w:hAnsi="Times New Roman" w:cs="Times New Roman"/>
-        </w:rPr>
-        <w:t xml:space="preserve">ward semantics. Of these, original semantic is </w:t>
-      </w:r>
-      <w:r>
-        <w:rPr>
-          <w:rFonts w:ascii="Times New Roman" w:eastAsia="Times New Roman" w:hAnsi="Times New Roman" w:cs="Times New Roman"/>
-        </w:rPr>
-        <w:t>follow sequence of</w:t>
-      </w:r>
-      <w:r>
-        <w:rPr>
-          <w:rFonts w:ascii="Times New Roman" w:eastAsia="Times New Roman" w:hAnsi="Times New Roman" w:cs="Times New Roman"/>
-        </w:rPr>
-        <w:t xml:space="preserve"> the given sentence as it is. On the other hand, forward and backward semantics</w:t>
-      </w:r>
-    </w:p>
-    <w:p>
-      <w:pPr>
-        <w:spacing w:after="0" w:line="239" w:lineRule="auto"/>
-        <w:jc w:val="both"/>
-        <w:rPr>
-          <w:rFonts w:ascii="Times New Roman" w:eastAsia="Times New Roman" w:hAnsi="Times New Roman" w:cs="Times New Roman"/>
-        </w:rPr>
-      </w:pPr>
-      <w:proofErr w:type="gramStart"/>
-      <w:r>
-        <w:rPr>
-          <w:rFonts w:ascii="Times New Roman" w:eastAsia="Times New Roman" w:hAnsi="Times New Roman" w:cs="Times New Roman"/>
-        </w:rPr>
-        <w:lastRenderedPageBreak/>
-        <w:t>are</w:t>
-      </w:r>
-      <w:proofErr w:type="gramEnd"/>
-      <w:r>
-        <w:rPr>
-          <w:rFonts w:ascii="Times New Roman" w:eastAsia="Times New Roman" w:hAnsi="Times New Roman" w:cs="Times New Roman"/>
-        </w:rPr>
-        <w:t xml:space="preserve"> comput</w:t>
-      </w:r>
-      <w:r>
-        <w:rPr>
-          <w:rFonts w:ascii="Times New Roman" w:eastAsia="Times New Roman" w:hAnsi="Times New Roman" w:cs="Times New Roman"/>
-        </w:rPr>
-        <w:t>ed by the LSTM cells</w:t>
-      </w:r>
-      <w:r>
-        <w:rPr>
-          <w:rFonts w:ascii="Times New Roman" w:eastAsia="Times New Roman" w:hAnsi="Times New Roman" w:cs="Times New Roman"/>
-        </w:rPr>
-        <w:t>. It is done by scanning given text in both the directions to obtain backward and forward semantics.</w:t>
-      </w:r>
-    </w:p>
-    <w:p>
-      <w:pPr>
-        <w:spacing w:after="0" w:line="239" w:lineRule="auto"/>
-        <w:ind w:firstLine="720"/>
-        <w:jc w:val="both"/>
-        <w:rPr>
-          <w:rFonts w:ascii="Times New Roman" w:eastAsia="Times New Roman" w:hAnsi="Times New Roman" w:cs="Times New Roman"/>
-        </w:rPr>
-      </w:pPr>
-    </w:p>
-    <w:p>
-      <w:pPr>
-        <w:spacing w:after="0" w:line="239" w:lineRule="auto"/>
-        <w:jc w:val="both"/>
-      </w:pPr>
-      <w:r>
-        <w:rPr>
-          <w:noProof/>
-          <w:lang w:val="en-IN" w:eastAsia="en-IN"/>
-        </w:rPr>
-        <w:drawing>
-          <wp:inline distT="0" distB="0" distL="0" distR="0" wp14:anchorId="3EFD85F2" wp14:editId="1A7575F4">
-            <wp:extent cx="5731510" cy="2294508"/>
-            <wp:effectExtent l="19050" t="19050" r="21590" b="10795"/>
-            <wp:docPr id="6" name="Picture 6"/>
-            <wp:cNvGraphicFramePr>
-              <a:graphicFrameLocks xmlns:a="http://schemas.openxmlformats.org/drawingml/2006/main" noChangeAspect="1"/>
-            </wp:cNvGraphicFramePr>
-            <a:graphic xmlns:a="http://schemas.openxmlformats.org/drawingml/2006/main">
-              <a:graphicData uri="http://schemas.openxmlformats.org/drawingml/2006/picture">
-                <pic:pic xmlns:pic="http://schemas.openxmlformats.org/drawingml/2006/picture">
-                  <pic:nvPicPr>
-                    <pic:cNvPr id="0" name="Picture 6"/>
-                    <pic:cNvPicPr>
-                      <a:picLocks noChangeAspect="1" noChangeArrowheads="1"/>
-                    </pic:cNvPicPr>
-                  </pic:nvPicPr>
-                  <pic:blipFill>
-                    <a:blip r:embed="rId8">
-                      <a:extLst>
-                        <a:ext uri="{28A0092B-C50C-407E-A947-70E740481C1C}">
-                          <a14:useLocalDpi xmlns:a14="http://schemas.microsoft.com/office/drawing/2010/main" val="0"/>
-                        </a:ext>
-                      </a:extLst>
-                    </a:blip>
-                    <a:srcRect/>
-                    <a:stretch>
-                      <a:fillRect/>
-                    </a:stretch>
-                  </pic:blipFill>
-                  <pic:spPr bwMode="auto">
-                    <a:xfrm>
-                      <a:off x="0" y="0"/>
-                      <a:ext cx="5731510" cy="2294508"/>
-                    </a:xfrm>
-                    <a:prstGeom prst="rect">
-                      <a:avLst/>
-                    </a:prstGeom>
-                    <a:noFill/>
-                    <a:ln>
-                      <a:solidFill>
-                        <a:schemeClr val="tx1"/>
-                      </a:solidFill>
-                    </a:ln>
-                  </pic:spPr>
-                </pic:pic>
-              </a:graphicData>
-            </a:graphic>
-          </wp:inline>
-        </w:drawing>
-      </w:r>
-    </w:p>
-    <w:p>
-      <w:pPr>
-        <w:spacing w:after="0" w:line="239" w:lineRule="auto"/>
-        <w:jc w:val="both"/>
-      </w:pPr>
-    </w:p>
-    <w:p>
-      <w:pPr>
-        <w:spacing w:after="0" w:line="239" w:lineRule="auto"/>
-        <w:ind w:firstLine="720"/>
-        <w:jc w:val="both"/>
-      </w:pPr>
-      <w:r>
-        <w:rPr>
-          <w:rFonts w:ascii="Times New Roman" w:eastAsia="Times New Roman" w:hAnsi="Times New Roman" w:cs="Times New Roman"/>
-        </w:rPr>
-        <w:t xml:space="preserve">Figure 1: Structure of Multi-Perspective Semantics-Crossover (MPSC) model </w:t>
-      </w:r>
-    </w:p>
-    <w:p>
-      <w:pPr>
-        <w:spacing w:after="0" w:line="239" w:lineRule="auto"/>
-        <w:jc w:val="both"/>
-      </w:pPr>
-    </w:p>
-    <w:p>
-      <w:pPr>
-        <w:spacing w:after="0" w:line="239" w:lineRule="auto"/>
-        <w:jc w:val="both"/>
-        <w:rPr>
-          <w:rFonts w:ascii="Times New Roman" w:eastAsia="Times New Roman" w:hAnsi="Times New Roman" w:cs="Times New Roman"/>
-        </w:rPr>
-      </w:pPr>
-    </w:p>
-    <w:p>
-      <w:pPr>
-        <w:spacing w:after="0" w:line="239" w:lineRule="auto"/>
-        <w:ind w:firstLine="720"/>
-        <w:jc w:val="both"/>
-        <w:rPr>
-          <w:rFonts w:ascii="Times New Roman" w:eastAsia="Times New Roman" w:hAnsi="Times New Roman" w:cs="Times New Roman"/>
-          <w:b/>
-          <w:bCs/>
-        </w:rPr>
-      </w:pPr>
-      <w:r>
-        <w:rPr>
-          <w:rFonts w:ascii="Times New Roman" w:eastAsia="Times New Roman" w:hAnsi="Times New Roman" w:cs="Times New Roman"/>
-          <w:b/>
-          <w:bCs/>
-        </w:rPr>
-        <w:t>Long Short-Term Memory (LSTM) model</w:t>
-      </w:r>
-      <w:r>
-        <w:rPr>
-          <w:rFonts w:ascii="Times New Roman" w:eastAsia="Times New Roman" w:hAnsi="Times New Roman" w:cs="Times New Roman"/>
-          <w:b/>
-          <w:bCs/>
-        </w:rPr>
-        <w:t>:</w:t>
-      </w:r>
-    </w:p>
-    <w:p>
-      <w:pPr>
-        <w:spacing w:after="0" w:line="239" w:lineRule="auto"/>
-        <w:ind w:firstLine="720"/>
-        <w:jc w:val="both"/>
-        <w:rPr>
-          <w:rFonts w:ascii="Times New Roman" w:eastAsia="Times New Roman" w:hAnsi="Times New Roman" w:cs="Times New Roman"/>
-        </w:rPr>
-      </w:pPr>
-      <w:r>
-        <w:rPr>
-          <w:rFonts w:ascii="Times New Roman" w:eastAsia="Times New Roman" w:hAnsi="Times New Roman" w:cs="Times New Roman"/>
-        </w:rPr>
-        <w:t xml:space="preserve">Long Short-Term Memory (LSTM) networks are a modified version of recurrent neural networks, which makes it easier to remember past data in memory. The vanishing gradient problem of RNN is resolved here. LSTMs are explicitly designed to avoid the long-term dependency problem as well. The key to LSTMs is the cell state which could be imagined as a conveyor belt running straight down the entire chain. LSTM has the ability to remove or add information to the cell state, carefully regulated by structures called gates. Gates are a way to optionally let information through. </w:t>
-      </w:r>
-      <w:r>
-        <w:rPr>
-          <w:rFonts w:ascii="Times New Roman" w:eastAsia="Times New Roman" w:hAnsi="Times New Roman" w:cs="Times New Roman"/>
-        </w:rPr>
-        <w:t>T</w:t>
-      </w:r>
-      <w:r>
-        <w:rPr>
-          <w:rFonts w:ascii="Times New Roman" w:eastAsia="Times New Roman" w:hAnsi="Times New Roman" w:cs="Times New Roman"/>
-        </w:rPr>
-        <w:t xml:space="preserve">here are three gates in LSTM composed of a sigmoid neural net layer and a pointwise multiplication operation: 1. Input </w:t>
-      </w:r>
-      <w:proofErr w:type="gramStart"/>
-      <w:r>
-        <w:rPr>
-          <w:rFonts w:ascii="Times New Roman" w:eastAsia="Times New Roman" w:hAnsi="Times New Roman" w:cs="Times New Roman"/>
-        </w:rPr>
-        <w:t>gate(</w:t>
-      </w:r>
-      <w:proofErr w:type="gramEnd"/>
-      <w:r>
-        <w:rPr>
-          <w:rFonts w:ascii="Times New Roman" w:eastAsia="Times New Roman" w:hAnsi="Times New Roman" w:cs="Times New Roman"/>
-        </w:rPr>
-        <w:t>i</w:t>
-      </w:r>
-      <w:r>
-        <w:rPr>
-          <w:rFonts w:ascii="Times New Roman" w:eastAsia="Times New Roman" w:hAnsi="Times New Roman" w:cs="Times New Roman"/>
-        </w:rPr>
-        <w:t xml:space="preserve">t) 2. Forget </w:t>
-      </w:r>
-      <w:proofErr w:type="gramStart"/>
-      <w:r>
-        <w:rPr>
-          <w:rFonts w:ascii="Times New Roman" w:eastAsia="Times New Roman" w:hAnsi="Times New Roman" w:cs="Times New Roman"/>
-        </w:rPr>
-        <w:t>gate(</w:t>
-      </w:r>
-      <w:proofErr w:type="gramEnd"/>
-      <w:r>
-        <w:rPr>
-          <w:rFonts w:ascii="Times New Roman" w:eastAsia="Times New Roman" w:hAnsi="Times New Roman" w:cs="Times New Roman"/>
-        </w:rPr>
-        <w:t>f</w:t>
-      </w:r>
-      <w:r>
-        <w:rPr>
-          <w:rFonts w:ascii="Times New Roman" w:eastAsia="Times New Roman" w:hAnsi="Times New Roman" w:cs="Times New Roman"/>
-        </w:rPr>
-        <w:t xml:space="preserve">t) 3. Output </w:t>
-      </w:r>
-      <w:proofErr w:type="gramStart"/>
-      <w:r>
-        <w:rPr>
-          <w:rFonts w:ascii="Times New Roman" w:eastAsia="Times New Roman" w:hAnsi="Times New Roman" w:cs="Times New Roman"/>
-        </w:rPr>
-        <w:t>gate(</w:t>
-      </w:r>
-      <w:proofErr w:type="spellStart"/>
-      <w:proofErr w:type="gramEnd"/>
-      <w:r>
-        <w:rPr>
-          <w:rFonts w:ascii="Times New Roman" w:eastAsia="Times New Roman" w:hAnsi="Times New Roman" w:cs="Times New Roman"/>
-        </w:rPr>
-        <w:t>ht</w:t>
-      </w:r>
-      <w:proofErr w:type="spellEnd"/>
-      <w:r>
-        <w:rPr>
-          <w:rFonts w:ascii="Times New Roman" w:eastAsia="Times New Roman" w:hAnsi="Times New Roman" w:cs="Times New Roman"/>
-        </w:rPr>
-        <w:t>)</w:t>
-      </w:r>
-      <w:r>
-        <w:rPr>
-          <w:rFonts w:ascii="Times New Roman" w:eastAsia="Times New Roman" w:hAnsi="Times New Roman" w:cs="Times New Roman"/>
-        </w:rPr>
-        <w:t>.</w:t>
-      </w:r>
-    </w:p>
-    <w:p>
-      <w:pPr>
-        <w:spacing w:after="0" w:line="239" w:lineRule="auto"/>
-        <w:jc w:val="both"/>
-        <w:rPr>
-          <w:rFonts w:ascii="Times New Roman" w:eastAsia="Times New Roman" w:hAnsi="Times New Roman" w:cs="Times New Roman"/>
-        </w:rPr>
-      </w:pPr>
-    </w:p>
-    <w:p>
-      <w:pPr>
-        <w:spacing w:after="0" w:line="239" w:lineRule="auto"/>
-        <w:jc w:val="both"/>
-        <w:rPr>
-          <w:rFonts w:ascii="Times New Roman" w:eastAsia="Times New Roman" w:hAnsi="Times New Roman" w:cs="Times New Roman"/>
-          <w:b/>
-          <w:bCs/>
-        </w:rPr>
-      </w:pPr>
-      <w:proofErr w:type="spellStart"/>
-      <w:r>
-        <w:rPr>
-          <w:rFonts w:ascii="Times New Roman" w:eastAsia="Times New Roman" w:hAnsi="Times New Roman" w:cs="Times New Roman"/>
-          <w:b/>
-          <w:bCs/>
-        </w:rPr>
-        <w:t>Abdalraouf</w:t>
-      </w:r>
-      <w:proofErr w:type="spellEnd"/>
-      <w:r>
-        <w:rPr>
-          <w:rFonts w:ascii="Times New Roman" w:eastAsia="Times New Roman" w:hAnsi="Times New Roman" w:cs="Times New Roman"/>
-          <w:b/>
-          <w:bCs/>
-        </w:rPr>
-        <w:t xml:space="preserve"> Hassan, </w:t>
-      </w:r>
-      <w:proofErr w:type="spellStart"/>
-      <w:r>
-        <w:rPr>
-          <w:rFonts w:ascii="Times New Roman" w:eastAsia="Times New Roman" w:hAnsi="Times New Roman" w:cs="Times New Roman"/>
-          <w:b/>
-          <w:bCs/>
-        </w:rPr>
-        <w:t>Ausif</w:t>
-      </w:r>
-      <w:proofErr w:type="spellEnd"/>
-      <w:r>
-        <w:rPr>
-          <w:rFonts w:ascii="Times New Roman" w:eastAsia="Times New Roman" w:hAnsi="Times New Roman" w:cs="Times New Roman"/>
-          <w:b/>
-          <w:bCs/>
-        </w:rPr>
-        <w:t xml:space="preserve"> Mahmood, "Convolutional Recurrent Deep</w:t>
-      </w:r>
-      <w:r>
-        <w:rPr>
-          <w:rFonts w:ascii="Times New Roman" w:eastAsia="Times New Roman" w:hAnsi="Times New Roman" w:cs="Times New Roman"/>
-          <w:b/>
-          <w:bCs/>
-        </w:rPr>
-        <w:t xml:space="preserve"> </w:t>
-      </w:r>
-      <w:r>
-        <w:rPr>
-          <w:rFonts w:ascii="Times New Roman" w:eastAsia="Times New Roman" w:hAnsi="Times New Roman" w:cs="Times New Roman"/>
-          <w:b/>
-          <w:bCs/>
-        </w:rPr>
-        <w:t>Learning Model for Sentence Classification", in IEEE Access, vol. 6, 2018</w:t>
-      </w:r>
-    </w:p>
-    <w:p>
-      <w:pPr>
-        <w:spacing w:after="0" w:line="239" w:lineRule="auto"/>
-        <w:jc w:val="both"/>
-        <w:rPr>
-          <w:rFonts w:ascii="Times New Roman" w:eastAsia="Times New Roman" w:hAnsi="Times New Roman" w:cs="Times New Roman"/>
-          <w:b/>
-          <w:bCs/>
-        </w:rPr>
-      </w:pPr>
-    </w:p>
-    <w:p>
-      <w:pPr>
-        <w:spacing w:after="0" w:line="239" w:lineRule="auto"/>
-        <w:ind w:firstLine="720"/>
-        <w:jc w:val="both"/>
-        <w:rPr>
-          <w:rFonts w:ascii="Times New Roman" w:eastAsia="Times New Roman" w:hAnsi="Times New Roman" w:cs="Times New Roman"/>
-          <w:b/>
-          <w:bCs/>
-        </w:rPr>
-      </w:pPr>
-      <w:r>
-        <w:rPr>
-          <w:rFonts w:ascii="Times New Roman" w:eastAsia="Times New Roman" w:hAnsi="Times New Roman" w:cs="Times New Roman"/>
-          <w:b/>
-          <w:bCs/>
-        </w:rPr>
-        <w:t>Convolutional Neural Network (CNN):</w:t>
-      </w:r>
-    </w:p>
-    <w:p>
-      <w:pPr>
-        <w:spacing w:after="0" w:line="239" w:lineRule="auto"/>
-        <w:ind w:firstLine="720"/>
-        <w:jc w:val="both"/>
-      </w:pPr>
-      <w:r>
-        <w:rPr>
-          <w:rFonts w:ascii="Times New Roman" w:eastAsia="Times New Roman" w:hAnsi="Times New Roman" w:cs="Times New Roman"/>
-        </w:rPr>
-        <w:t>The CNN layer is responsible for extracting the most influential semantic aspects from the text. CNN performs feature extraction and classification as o</w:t>
-      </w:r>
-      <w:r>
-        <w:rPr>
-          <w:rFonts w:ascii="Times New Roman" w:eastAsia="Times New Roman" w:hAnsi="Times New Roman" w:cs="Times New Roman"/>
-        </w:rPr>
-        <w:t>ne joint task.</w:t>
-      </w:r>
-      <w:r>
-        <w:rPr>
-          <w:rFonts w:ascii="Times New Roman" w:eastAsia="Times New Roman" w:hAnsi="Times New Roman" w:cs="Times New Roman"/>
-        </w:rPr>
-        <w:t xml:space="preserve"> A convolutional neural network is used to refine the interaction tensor wherein the matrix composed of feature vectors</w:t>
-      </w:r>
-      <w:r>
-        <w:rPr>
-          <w:rFonts w:ascii="Times New Roman" w:eastAsia="Times New Roman" w:hAnsi="Times New Roman" w:cs="Times New Roman"/>
-        </w:rPr>
-        <w:t xml:space="preserve"> will be processed effectively.</w:t>
-      </w:r>
-      <w:r>
-        <w:rPr>
-          <w:rFonts w:ascii="Times New Roman" w:eastAsia="Times New Roman" w:hAnsi="Times New Roman" w:cs="Times New Roman"/>
-        </w:rPr>
-        <w:t xml:space="preserve"> Each convolution</w:t>
-      </w:r>
-      <w:r>
-        <w:rPr>
-          <w:rFonts w:ascii="Times New Roman" w:eastAsia="Times New Roman" w:hAnsi="Times New Roman" w:cs="Times New Roman"/>
-        </w:rPr>
-        <w:t xml:space="preserve"> layer </w:t>
-      </w:r>
-      <w:r>
-        <w:rPr>
-          <w:rFonts w:ascii="Times New Roman" w:eastAsia="Times New Roman" w:hAnsi="Times New Roman" w:cs="Times New Roman"/>
-        </w:rPr>
-        <w:t xml:space="preserve">comprise of </w:t>
-      </w:r>
-      <w:r>
-        <w:rPr>
-          <w:rFonts w:ascii="Times New Roman" w:eastAsia="Times New Roman" w:hAnsi="Times New Roman" w:cs="Times New Roman"/>
-        </w:rPr>
-        <w:t>nonlinear activat</w:t>
-      </w:r>
-      <w:r>
-        <w:rPr>
-          <w:rFonts w:ascii="Times New Roman" w:eastAsia="Times New Roman" w:hAnsi="Times New Roman" w:cs="Times New Roman"/>
-        </w:rPr>
-        <w:t xml:space="preserve">ion function, such as </w:t>
-      </w:r>
-      <w:proofErr w:type="spellStart"/>
-      <w:r>
-        <w:rPr>
-          <w:rFonts w:ascii="Times New Roman" w:eastAsia="Times New Roman" w:hAnsi="Times New Roman" w:cs="Times New Roman"/>
-        </w:rPr>
-        <w:t>ReLU</w:t>
-      </w:r>
-      <w:proofErr w:type="spellEnd"/>
-      <w:r>
-        <w:rPr>
-          <w:rFonts w:ascii="Times New Roman" w:eastAsia="Times New Roman" w:hAnsi="Times New Roman" w:cs="Times New Roman"/>
-        </w:rPr>
-        <w:t xml:space="preserve"> or </w:t>
-      </w:r>
-      <w:proofErr w:type="spellStart"/>
-      <w:r>
-        <w:rPr>
-          <w:rFonts w:ascii="Times New Roman" w:eastAsia="Times New Roman" w:hAnsi="Times New Roman" w:cs="Times New Roman"/>
-        </w:rPr>
-        <w:t>T</w:t>
-      </w:r>
-      <w:r>
-        <w:rPr>
-          <w:rFonts w:ascii="Times New Roman" w:eastAsia="Times New Roman" w:hAnsi="Times New Roman" w:cs="Times New Roman"/>
-        </w:rPr>
-        <w:t>anh</w:t>
-      </w:r>
-      <w:proofErr w:type="spellEnd"/>
-      <w:r>
-        <w:rPr>
-          <w:rFonts w:ascii="Times New Roman" w:eastAsia="Times New Roman" w:hAnsi="Times New Roman" w:cs="Times New Roman"/>
-        </w:rPr>
-        <w:t>, applied to the result</w:t>
-      </w:r>
-      <w:r>
-        <w:rPr>
-          <w:rFonts w:ascii="Times New Roman" w:eastAsia="Times New Roman" w:hAnsi="Times New Roman" w:cs="Times New Roman"/>
-        </w:rPr>
-        <w:t xml:space="preserve">. Output of each layer becomes an input to </w:t>
-      </w:r>
-      <w:proofErr w:type="spellStart"/>
-      <w:proofErr w:type="gramStart"/>
-      <w:r>
-        <w:rPr>
-          <w:rFonts w:ascii="Times New Roman" w:eastAsia="Times New Roman" w:hAnsi="Times New Roman" w:cs="Times New Roman"/>
-        </w:rPr>
-        <w:t>it’s</w:t>
-      </w:r>
-      <w:proofErr w:type="spellEnd"/>
-      <w:proofErr w:type="gramEnd"/>
-      <w:r>
-        <w:rPr>
-          <w:rFonts w:ascii="Times New Roman" w:eastAsia="Times New Roman" w:hAnsi="Times New Roman" w:cs="Times New Roman"/>
-        </w:rPr>
-        <w:t xml:space="preserve"> successive</w:t>
-      </w:r>
-      <w:r>
-        <w:rPr>
-          <w:rFonts w:ascii="Times New Roman" w:eastAsia="Times New Roman" w:hAnsi="Times New Roman" w:cs="Times New Roman"/>
-        </w:rPr>
-        <w:t xml:space="preserve"> layer. Using the interaction information from the previous stage, multiple Convolution layers as well as multiple Pooling layers are employed to extract the interactive features. In the matching degree calculation, a fully connected layer is built for calculating matching degree. The convolution and the max pooling operation in the convolutional layer will be utilized to capture more meaningful information and discard the rest of the irrelevant information. Single or several rounds of convolution and pooling layers can be employed depending on size of data being considered or accuracy of the output required.</w:t>
-      </w:r>
-    </w:p>
-    <w:p>
-      <w:pPr>
-        <w:spacing w:after="0" w:line="239" w:lineRule="auto"/>
-        <w:ind w:firstLine="720"/>
-        <w:jc w:val="both"/>
-      </w:pPr>
-      <w:r>
-        <w:rPr>
-          <w:rFonts w:ascii="Times New Roman" w:eastAsia="Times New Roman" w:hAnsi="Times New Roman" w:cs="Times New Roman"/>
-        </w:rPr>
-        <w:t xml:space="preserve"> CNN has three layers</w:t>
-      </w:r>
-      <w:r>
-        <w:rPr>
-          <w:rFonts w:ascii="Times New Roman" w:eastAsia="Times New Roman" w:hAnsi="Times New Roman" w:cs="Times New Roman"/>
-        </w:rPr>
-        <w:t xml:space="preserve"> </w:t>
-      </w:r>
-      <w:r>
-        <w:rPr>
-          <w:rFonts w:ascii="Times New Roman" w:eastAsia="Times New Roman" w:hAnsi="Times New Roman" w:cs="Times New Roman"/>
-        </w:rPr>
-        <w:t xml:space="preserve">as follows: </w:t>
-      </w:r>
-    </w:p>
-    <w:p>
-      <w:pPr>
-        <w:spacing w:after="0" w:line="239" w:lineRule="auto"/>
-        <w:ind w:firstLine="720"/>
-        <w:jc w:val="both"/>
-      </w:pPr>
-      <w:r>
-        <w:rPr>
-          <w:rFonts w:ascii="Times New Roman" w:eastAsia="Times New Roman" w:hAnsi="Times New Roman" w:cs="Times New Roman"/>
-        </w:rPr>
-        <w:t xml:space="preserve">1. Convolution </w:t>
-      </w:r>
-    </w:p>
-    <w:p>
-      <w:pPr>
-        <w:spacing w:after="0" w:line="239" w:lineRule="auto"/>
-        <w:ind w:firstLine="720"/>
-        <w:jc w:val="both"/>
-      </w:pPr>
-      <w:r>
-        <w:rPr>
-          <w:rFonts w:ascii="Times New Roman" w:eastAsia="Times New Roman" w:hAnsi="Times New Roman" w:cs="Times New Roman"/>
-        </w:rPr>
-        <w:t xml:space="preserve">2. Pooling </w:t>
-      </w:r>
-    </w:p>
-    <w:p>
-      <w:pPr>
-        <w:spacing w:after="0" w:line="239" w:lineRule="auto"/>
-        <w:ind w:firstLine="720"/>
-        <w:jc w:val="both"/>
-      </w:pPr>
-      <w:r>
-        <w:rPr>
-          <w:rFonts w:ascii="Times New Roman" w:eastAsia="Times New Roman" w:hAnsi="Times New Roman" w:cs="Times New Roman"/>
-        </w:rPr>
-        <w:t xml:space="preserve">3. Fully connected/affine layer </w:t>
-      </w:r>
-    </w:p>
-    <w:p>
-      <w:pPr>
-        <w:spacing w:after="0" w:line="239" w:lineRule="auto"/>
-        <w:ind w:firstLine="720"/>
-        <w:jc w:val="both"/>
-        <w:rPr>
-          <w:rFonts w:ascii="Times New Roman" w:eastAsia="Times New Roman" w:hAnsi="Times New Roman" w:cs="Times New Roman"/>
-        </w:rPr>
-      </w:pPr>
-    </w:p>
-    <w:p>
-      <w:pPr>
-        <w:spacing w:after="0" w:line="239" w:lineRule="auto"/>
-        <w:jc w:val="both"/>
-        <w:rPr>
           <w:rFonts w:ascii="Calibri" w:hAnsi="Calibri" w:cs="Calibri"/>
           <w:b/>
           <w:bCs/>
@@ -5326,7 +4516,23 @@
           <w:b/>
           <w:bCs/>
         </w:rPr>
-        <w:t xml:space="preserve">    E) Deliverables</w:t>
+        <w:t xml:space="preserve">    </w:t>
+      </w:r>
+      <w:r>
+        <w:rPr>
+          <w:rFonts w:ascii="Calibri" w:hAnsi="Calibri" w:cs="Calibri"/>
+          <w:b/>
+          <w:bCs/>
+        </w:rPr>
+        <w:t>E</w:t>
+      </w:r>
+      <w:r>
+        <w:rPr>
+          <w:rFonts w:ascii="Calibri" w:hAnsi="Calibri" w:cs="Calibri"/>
+          <w:b/>
+          <w:bCs/>
+        </w:rPr>
+        <w:t>) Deliverables</w:t>
       </w:r>
     </w:p>
     <w:p>
@@ -5384,7 +4590,6 @@
         <w:rPr>
           <w:rFonts w:ascii="Times New Roman" w:hAnsi="Times New Roman" w:cs="Times New Roman"/>
         </w:rPr>
-        <w:lastRenderedPageBreak/>
         <w:t>Build</w:t>
       </w:r>
       <w:r>
@@ -5428,7 +4633,17 @@
           <w:b/>
           <w:bCs/>
         </w:rPr>
-        <w:t xml:space="preserve">    F) Resource Requirements (Hardware/Software etc.).</w:t>
+        <w:t xml:space="preserve">    F</w:t>
+      </w:r>
+      <w:bookmarkStart w:id="0" w:name="_GoBack"/>
+      <w:bookmarkEnd w:id="0"/>
+      <w:r>
+        <w:rPr>
+          <w:rFonts w:ascii="Calibri" w:hAnsi="Calibri" w:cs="Calibri"/>
+          <w:b/>
+          <w:bCs/>
+        </w:rPr>
+        <w:t>) Resource Requirements (Hardware/Software etc.).</w:t>
       </w:r>
     </w:p>
     <w:p>
@@ -6428,6 +5643,95 @@
     </w:lvl>
   </w:abstractNum>
   <w:abstractNum w:abstractNumId="8">
+    <w:nsid w:val="401E70A3"/>
+    <w:multiLevelType w:val="hybridMultilevel"/>
+    <w:tmpl w:val="6D803510"/>
+    <w:lvl w:ilvl="0" w:tplc="E01E89B6">
+      <w:start w:val="3"/>
+      <w:numFmt w:val="upperLetter"/>
+      <w:lvlText w:val="%1)"/>
+      <w:lvlJc w:val="left"/>
+      <w:pPr>
+        <w:ind w:left="480" w:hanging="360"/>
+      </w:pPr>
+      <w:rPr>
+        <w:rFonts w:hint="default"/>
+      </w:rPr>
+    </w:lvl>
+    <w:lvl w:ilvl="1" w:tplc="40090019" w:tentative="1">
+      <w:start w:val="1"/>
+      <w:numFmt w:val="lowerLetter"/>
+      <w:lvlText w:val="%2."/>
+      <w:lvlJc w:val="left"/>
+      <w:pPr>
+        <w:ind w:left="1200" w:hanging="360"/>
+      </w:pPr>
+    </w:lvl>
+    <w:lvl w:ilvl="2" w:tplc="4009001B" w:tentative="1">
+      <w:start w:val="1"/>
+      <w:numFmt w:val="lowerRoman"/>
+      <w:lvlText w:val="%3."/>
+      <w:lvlJc w:val="right"/>
+      <w:pPr>
+        <w:ind w:left="1920" w:hanging="180"/>
+      </w:pPr>
+    </w:lvl>
+    <w:lvl w:ilvl="3" w:tplc="4009000F" w:tentative="1">
+      <w:start w:val="1"/>
+      <w:numFmt w:val="decimal"/>
+      <w:lvlText w:val="%4."/>
+      <w:lvlJc w:val="left"/>
+      <w:pPr>
+        <w:ind w:left="2640" w:hanging="360"/>
+      </w:pPr>
+    </w:lvl>
+    <w:lvl w:ilvl="4" w:tplc="40090019" w:tentative="1">
+      <w:start w:val="1"/>
+      <w:numFmt w:val="lowerLetter"/>
+      <w:lvlText w:val="%5."/>
+      <w:lvlJc w:val="left"/>
+      <w:pPr>
+        <w:ind w:left="3360" w:hanging="360"/>
+      </w:pPr>
+    </w:lvl>
+    <w:lvl w:ilvl="5" w:tplc="4009001B" w:tentative="1">
+      <w:start w:val="1"/>
+      <w:numFmt w:val="lowerRoman"/>
+      <w:lvlText w:val="%6."/>
+      <w:lvlJc w:val="right"/>
+      <w:pPr>
+        <w:ind w:left="4080" w:hanging="180"/>
+      </w:pPr>
+    </w:lvl>
+    <w:lvl w:ilvl="6" w:tplc="4009000F" w:tentative="1">
+      <w:start w:val="1"/>
+      <w:numFmt w:val="decimal"/>
+      <w:lvlText w:val="%7."/>
+      <w:lvlJc w:val="left"/>
+      <w:pPr>
+        <w:ind w:left="4800" w:hanging="360"/>
+      </w:pPr>
+    </w:lvl>
+    <w:lvl w:ilvl="7" w:tplc="40090019" w:tentative="1">
+      <w:start w:val="1"/>
+      <w:numFmt w:val="lowerLetter"/>
+      <w:lvlText w:val="%8."/>
+      <w:lvlJc w:val="left"/>
+      <w:pPr>
+        <w:ind w:left="5520" w:hanging="360"/>
+      </w:pPr>
+    </w:lvl>
+    <w:lvl w:ilvl="8" w:tplc="4009001B" w:tentative="1">
+      <w:start w:val="1"/>
+      <w:numFmt w:val="lowerRoman"/>
+      <w:lvlText w:val="%9."/>
+      <w:lvlJc w:val="right"/>
+      <w:pPr>
+        <w:ind w:left="6240" w:hanging="180"/>
+      </w:pPr>
+    </w:lvl>
+  </w:abstractNum>
+  <w:abstractNum w:abstractNumId="9">
     <w:nsid w:val="4FAB1563"/>
     <w:multiLevelType w:val="hybridMultilevel"/>
     <w:tmpl w:val="5C02123E"/>
@@ -6540,7 +5844,7 @@
       </w:rPr>
     </w:lvl>
   </w:abstractNum>
-  <w:abstractNum w:abstractNumId="9">
+  <w:abstractNum w:abstractNumId="10">
     <w:nsid w:val="552F3E7E"/>
     <w:multiLevelType w:val="hybridMultilevel"/>
     <w:tmpl w:val="5BE27302"/>
@@ -6653,7 +5957,7 @@
       </w:rPr>
     </w:lvl>
   </w:abstractNum>
-  <w:abstractNum w:abstractNumId="10">
+  <w:abstractNum w:abstractNumId="11">
     <w:nsid w:val="5CEA565C"/>
     <w:multiLevelType w:val="hybridMultilevel"/>
     <w:tmpl w:val="AD1442D0"/>
@@ -6766,7 +6070,7 @@
       </w:rPr>
     </w:lvl>
   </w:abstractNum>
-  <w:abstractNum w:abstractNumId="11">
+  <w:abstractNum w:abstractNumId="12">
     <w:nsid w:val="63A45B96"/>
     <w:multiLevelType w:val="hybridMultilevel"/>
     <w:tmpl w:val="B6381726"/>
@@ -6880,7 +6184,7 @@
     </w:lvl>
   </w:abstractNum>
   <w:num w:numId="1">
-    <w:abstractNumId w:val="10"/>
+    <w:abstractNumId w:val="11"/>
   </w:num>
   <w:num w:numId="2">
     <w:abstractNumId w:val="1"/>
@@ -6901,19 +6205,22 @@
     <w:abstractNumId w:val="7"/>
   </w:num>
   <w:num w:numId="8">
-    <w:abstractNumId w:val="8"/>
+    <w:abstractNumId w:val="9"/>
   </w:num>
   <w:num w:numId="9">
-    <w:abstractNumId w:val="9"/>
+    <w:abstractNumId w:val="10"/>
   </w:num>
   <w:num w:numId="10">
     <w:abstractNumId w:val="2"/>
   </w:num>
   <w:num w:numId="11">
-    <w:abstractNumId w:val="11"/>
+    <w:abstractNumId w:val="12"/>
   </w:num>
   <w:num w:numId="12">
     <w:abstractNumId w:val="6"/>
+  </w:num>
+  <w:num w:numId="13">
+    <w:abstractNumId w:val="8"/>
   </w:num>
 </w:numbering>
 </file>

</xml_diff>